<commit_message>
Add set table values ``stv`` command
Signed-off-by: kay.stenschke <stenschke@gyselroth.com>
</commit_message>
<xml_diff>
--- a/test/assets/documents/docx/plain_text_and_table.docx
+++ b/test/assets/documents/docx/plain_text_and_table.docx
@@ -50,37 +50,37 @@
         </w:trPr>
         <w:tc>
           <w:tcPr>
-            <w:tcW w:w="1665" w:type="pct"/>
-            <w:tmTcPr id="1594214360" protected="0"/>
+            <w:tcW w:w="3021" w:type="dxa"/>
+            <w:tmTcPr id="1594306147" protected="0"/>
           </w:tcPr>
           <w:p>
             <w:pPr/>
             <w:r>
-              <w:t>a</w:t>
+              <w:t>foo</w:t>
             </w:r>
           </w:p>
         </w:tc>
         <w:tc>
           <w:tcPr>
-            <w:tcW w:w="1665" w:type="pct"/>
-            <w:tmTcPr id="1594214360" protected="0"/>
+            <w:tcW w:w="3021" w:type="dxa"/>
+            <w:tmTcPr id="1594306147" protected="0"/>
           </w:tcPr>
           <w:p>
             <w:pPr/>
             <w:r>
-              <w:t>b</w:t>
+              <w:t>bar</w:t>
             </w:r>
           </w:p>
         </w:tc>
         <w:tc>
           <w:tcPr>
-            <w:tcW w:w="1665" w:type="pct"/>
-            <w:tmTcPr id="1594214360" protected="0"/>
+            <w:tcW w:w="3021" w:type="dxa"/>
+            <w:tmTcPr id="1594306147" protected="0"/>
           </w:tcPr>
           <w:p>
             <w:pPr/>
             <w:r>
-              <w:t>c</w:t>
+              <w:t>baz</w:t>
             </w:r>
           </w:p>
         </w:tc>
@@ -92,37 +92,37 @@
         </w:trPr>
         <w:tc>
           <w:tcPr>
-            <w:tcW w:w="1665" w:type="pct"/>
-            <w:tmTcPr id="1594214360" protected="0"/>
+            <w:tcW w:w="3021" w:type="dxa"/>
+            <w:tmTcPr id="1594306147" protected="0"/>
           </w:tcPr>
           <w:p>
             <w:pPr/>
             <w:r>
-              <w:t>d</w:t>
+              <w:t>qux</w:t>
             </w:r>
           </w:p>
         </w:tc>
         <w:tc>
           <w:tcPr>
-            <w:tcW w:w="1665" w:type="pct"/>
-            <w:tmTcPr id="1594214360" protected="0"/>
+            <w:tcW w:w="3021" w:type="dxa"/>
+            <w:tmTcPr id="1594306147" protected="0"/>
           </w:tcPr>
           <w:p>
             <w:pPr/>
             <w:r>
-              <w:t>e</w:t>
+              <w:t>foo</w:t>
             </w:r>
           </w:p>
         </w:tc>
         <w:tc>
           <w:tcPr>
-            <w:tcW w:w="1665" w:type="pct"/>
-            <w:tmTcPr id="1594214360" protected="0"/>
+            <w:tcW w:w="3021" w:type="dxa"/>
+            <w:tmTcPr id="1594306147" protected="0"/>
           </w:tcPr>
           <w:p>
             <w:pPr/>
             <w:r>
-              <w:t>f</w:t>
+              <w:t>bar</w:t>
             </w:r>
           </w:p>
         </w:tc>
@@ -134,79 +134,37 @@
         </w:trPr>
         <w:tc>
           <w:tcPr>
-            <w:tcW w:w="1665" w:type="pct"/>
-            <w:tmTcPr id="1594214360" protected="0"/>
+            <w:tcW w:w="3021" w:type="dxa"/>
+            <w:tmTcPr id="1594306147" protected="0"/>
           </w:tcPr>
           <w:p>
             <w:pPr/>
             <w:r>
-              <w:t>g</w:t>
+              <w:t>baz</w:t>
             </w:r>
           </w:p>
         </w:tc>
         <w:tc>
           <w:tcPr>
-            <w:tcW w:w="1665" w:type="pct"/>
-            <w:tmTcPr id="1594214360" protected="0"/>
+            <w:tcW w:w="3021" w:type="dxa"/>
+            <w:tmTcPr id="1594306147" protected="0"/>
           </w:tcPr>
           <w:p>
             <w:pPr/>
             <w:r>
-              <w:t>h</w:t>
+              <w:t>qux</w:t>
             </w:r>
           </w:p>
         </w:tc>
         <w:tc>
           <w:tcPr>
-            <w:tcW w:w="1665" w:type="pct"/>
-            <w:tmTcPr id="1594214360" protected="0"/>
+            <w:tcW w:w="3021" w:type="dxa"/>
+            <w:tmTcPr id="1594306147" protected="0"/>
           </w:tcPr>
           <w:p>
             <w:pPr/>
             <w:r>
-              <w:t>i</w:t>
-            </w:r>
-          </w:p>
-        </w:tc>
-      </w:tr>
-      <w:tr>
-        <w:trPr>
-          <w:cantSplit w:val="0"/>
-          <w:trHeight w:val="0" w:hRule="auto"/>
-        </w:trPr>
-        <w:tc>
-          <w:tcPr>
-            <w:tcW w:w="1665" w:type="pct"/>
-            <w:tmTcPr id="1594214360" protected="0"/>
-          </w:tcPr>
-          <w:p>
-            <w:pPr/>
-            <w:r>
-              <w:t>j</w:t>
-            </w:r>
-          </w:p>
-        </w:tc>
-        <w:tc>
-          <w:tcPr>
-            <w:tcW w:w="1665" w:type="pct"/>
-            <w:tmTcPr id="1594214360" protected="0"/>
-          </w:tcPr>
-          <w:p>
-            <w:pPr/>
-            <w:r>
-              <w:t>k</w:t>
-            </w:r>
-          </w:p>
-        </w:tc>
-        <w:tc>
-          <w:tcPr>
-            <w:tcW w:w="1665" w:type="pct"/>
-            <w:tmTcPr id="1594214360" protected="0"/>
-          </w:tcPr>
-          <w:p>
-            <w:pPr/>
-            <w:r>
-              <w:t>l</w:t>
+              <w:t/>
             </w:r>
           </w:p>
         </w:tc>
@@ -782,7 +740,7 @@
       <w:rFonts w:ascii="Calibri" w:hAnsi="Calibri" w:eastAsia="Calibri"/>
       <w:sz w:val="22"/>
       <w:szCs w:val="22"/>
-      <w:lang w:val="de-ch" w:bidi="ar-sa"/>
+      <w:lang w:val="de-ch" w:eastAsia="zh-cn" w:bidi="ar-sa"/>
     </w:rPr>
   </w:style>
   <w:style w:type="character" w:styleId="char0" w:default="1">
@@ -1272,7 +1230,7 @@
       <w:rFonts w:ascii="Calibri" w:hAnsi="Calibri" w:eastAsia="Calibri"/>
       <w:sz w:val="22"/>
       <w:szCs w:val="22"/>
-      <w:lang w:val="de-ch" w:bidi="ar-sa"/>
+      <w:lang w:val="de-ch" w:eastAsia="zh-cn" w:bidi="ar-sa"/>
     </w:rPr>
   </w:style>
   <w:style w:type="character" w:styleId="char0" w:default="1">

</xml_diff>